<commit_message>
Adding some rxjs to my notes
</commit_message>
<xml_diff>
--- a/angular.docx
+++ b/angular.docx
@@ -822,13 +822,75 @@
         <w:t xml:space="preserve">Subject: </w:t>
       </w:r>
       <w:r>
-        <w:t>Data producer, data consumer. Can be subscribed to. Can subscribe to other observables. All subscribers to a subject share th</w:t>
+        <w:t xml:space="preserve">Data producer, data consumer. Can be subscribed to. Can subscribe to other observables. All subscribers to a subject share the data it produces. </w:t>
+      </w:r>
+    </w:p>
+    <w:p>
+      <w:pPr>
+        <w:spacing w:after="0" w:line="240" w:lineRule="auto"/>
+      </w:pPr>
+    </w:p>
+    <w:p>
+      <w:pPr>
+        <w:spacing w:after="0" w:line="240" w:lineRule="auto"/>
+      </w:pPr>
+      <w:proofErr w:type="spellStart"/>
+      <w:r>
+        <w:rPr>
+          <w:b/>
+        </w:rPr>
+        <w:t>HttpUrlEncodingCodec</w:t>
+      </w:r>
+      <w:proofErr w:type="spellEnd"/>
+      <w:r>
+        <w:rPr>
+          <w:b/>
+        </w:rPr>
+        <w:t xml:space="preserve">: </w:t>
+      </w:r>
+      <w:r>
+        <w:t>Encodes the URL strings. I overwrote this for our dotnet core REST API once.</w:t>
+      </w:r>
+    </w:p>
+    <w:p>
+      <w:pPr>
+        <w:spacing w:after="0" w:line="240" w:lineRule="auto"/>
+        <w:rPr>
+          <w:b/>
+        </w:rPr>
+      </w:pPr>
+    </w:p>
+    <w:p>
+      <w:pPr>
+        <w:spacing w:after="0" w:line="240" w:lineRule="auto"/>
+      </w:pPr>
+      <w:proofErr w:type="spellStart"/>
+      <w:r>
+        <w:rPr>
+          <w:b/>
+        </w:rPr>
+        <w:t>HttpXsrfTokenExtractor</w:t>
+      </w:r>
+      <w:proofErr w:type="spellEnd"/>
+      <w:r>
+        <w:rPr>
+          <w:b/>
+        </w:rPr>
+        <w:t>:</w:t>
+      </w:r>
+      <w:r>
+        <w:t xml:space="preserve"> Used to extract an </w:t>
+      </w:r>
+      <w:proofErr w:type="spellStart"/>
+      <w:r>
+        <w:t>xsrf</w:t>
+      </w:r>
+      <w:proofErr w:type="spellEnd"/>
+      <w:r>
+        <w:t xml:space="preserve"> token so it can be combined into the next request.</w:t>
       </w:r>
       <w:bookmarkStart w:id="0" w:name="_GoBack"/>
       <w:bookmarkEnd w:id="0"/>
-      <w:r>
-        <w:t xml:space="preserve">e data it produces. </w:t>
-      </w:r>
     </w:p>
     <w:sectPr>
       <w:pgSz w:w="12240" w:h="15840"/>
@@ -1338,6 +1400,7 @@
   <w:style w:type="character" w:default="1" w:styleId="DefaultParagraphFont">
     <w:name w:val="Default Paragraph Font"/>
     <w:uiPriority w:val="1"/>
+    <w:semiHidden/>
     <w:unhideWhenUsed/>
   </w:style>
   <w:style w:type="table" w:default="1" w:styleId="TableNormal">
@@ -1675,7 +1738,7 @@
 </file>
 
 <file path=customXml/itemProps1.xml><?xml version="1.0" encoding="utf-8"?>
-<ds:datastoreItem xmlns:ds="http://schemas.openxmlformats.org/officeDocument/2006/customXml" ds:itemID="{D1C217C7-9AE7-48DA-9CDC-58B8AB51BF34}">
+<ds:datastoreItem xmlns:ds="http://schemas.openxmlformats.org/officeDocument/2006/customXml" ds:itemID="{49A38B7B-3A78-4A05-A345-7E8C2751BE23}">
   <ds:schemaRefs>
     <ds:schemaRef ds:uri="http://schemas.openxmlformats.org/officeDocument/2006/bibliography"/>
   </ds:schemaRefs>

</xml_diff>